<commit_message>
Updated title of the game
</commit_message>
<xml_diff>
--- a/info/storyline.docx
+++ b/info/storyline.docx
@@ -17,7 +17,25 @@
           <w:sz w:val="36"/>
           <w:szCs w:val="36"/>
         </w:rPr>
-        <w:t>The Rite of Dr. Adams</w:t>
+        <w:t xml:space="preserve">The Rite </w:t>
+      </w:r>
+      <w:r>
+        <w:rPr>
+          <w:color w:val="1F497D"/>
+          <w:sz w:val="36"/>
+          <w:szCs w:val="36"/>
+        </w:rPr>
+        <w:t>for</w:t>
+      </w:r>
+      <w:bookmarkStart w:id="0" w:name="_GoBack"/>
+      <w:bookmarkEnd w:id="0"/>
+      <w:r>
+        <w:rPr>
+          <w:color w:val="1F497D"/>
+          <w:sz w:val="36"/>
+          <w:szCs w:val="36"/>
+        </w:rPr>
+        <w:t xml:space="preserve"> Dr. Adams</w:t>
       </w:r>
     </w:p>
     <w:p>
@@ -237,7 +255,7 @@
           <w:noProof/>
         </w:rPr>
         <w:drawing>
-          <wp:anchor distT="0" distB="0" distL="114300" distR="114300" simplePos="0" relativeHeight="251658240" behindDoc="0" locked="0" layoutInCell="1" allowOverlap="1" wp14:anchorId="39B92358" wp14:editId="0E8DB951">
+          <wp:anchor distT="0" distB="0" distL="114300" distR="114300" simplePos="0" relativeHeight="251650048" behindDoc="0" locked="0" layoutInCell="1" allowOverlap="1" wp14:anchorId="39B92358" wp14:editId="0E8DB951">
             <wp:simplePos x="0" y="0"/>
             <wp:positionH relativeFrom="column">
               <wp:posOffset>4312596</wp:posOffset>
@@ -301,7 +319,7 @@
           <w:noProof/>
         </w:rPr>
         <w:drawing>
-          <wp:anchor distT="0" distB="0" distL="114300" distR="114300" simplePos="0" relativeHeight="251661312" behindDoc="0" locked="0" layoutInCell="1" allowOverlap="1" wp14:anchorId="6E0B23CD" wp14:editId="3C696556">
+          <wp:anchor distT="0" distB="0" distL="114300" distR="114300" simplePos="0" relativeHeight="251662336" behindDoc="0" locked="0" layoutInCell="1" allowOverlap="1" wp14:anchorId="6E0B23CD" wp14:editId="3C696556">
             <wp:simplePos x="0" y="0"/>
             <wp:positionH relativeFrom="column">
               <wp:posOffset>1950349</wp:posOffset>
@@ -365,7 +383,7 @@
           <w:noProof/>
         </w:rPr>
         <w:drawing>
-          <wp:anchor distT="0" distB="0" distL="114300" distR="114300" simplePos="0" relativeHeight="251659264" behindDoc="0" locked="0" layoutInCell="1" allowOverlap="1" wp14:anchorId="32616371" wp14:editId="5D30BFAA">
+          <wp:anchor distT="0" distB="0" distL="114300" distR="114300" simplePos="0" relativeHeight="251661312" behindDoc="0" locked="0" layoutInCell="1" allowOverlap="1" wp14:anchorId="32616371" wp14:editId="5D30BFAA">
             <wp:simplePos x="0" y="0"/>
             <wp:positionH relativeFrom="column">
               <wp:posOffset>-2276</wp:posOffset>
@@ -429,7 +447,7 @@
           <w:noProof/>
         </w:rPr>
         <w:drawing>
-          <wp:anchor distT="0" distB="0" distL="114300" distR="114300" simplePos="0" relativeHeight="251658240" behindDoc="0" locked="0" layoutInCell="1" allowOverlap="1" wp14:anchorId="3235BFE4" wp14:editId="530F4D37">
+          <wp:anchor distT="0" distB="0" distL="114300" distR="114300" simplePos="0" relativeHeight="251651072" behindDoc="0" locked="0" layoutInCell="1" allowOverlap="1" wp14:anchorId="3235BFE4" wp14:editId="530F4D37">
             <wp:simplePos x="0" y="0"/>
             <wp:positionH relativeFrom="column">
               <wp:posOffset>7052945</wp:posOffset>
@@ -519,7 +537,7 @@
         <mc:AlternateContent>
           <mc:Choice Requires="wps">
             <w:drawing>
-              <wp:anchor distT="0" distB="0" distL="114300" distR="114300" simplePos="0" relativeHeight="251662336" behindDoc="0" locked="0" layoutInCell="1" allowOverlap="1">
+              <wp:anchor distT="0" distB="0" distL="114300" distR="114300" simplePos="0" relativeHeight="251663360" behindDoc="0" locked="0" layoutInCell="1" allowOverlap="1">
                 <wp:simplePos x="0" y="0"/>
                 <wp:positionH relativeFrom="column">
                   <wp:posOffset>2053086</wp:posOffset>
@@ -603,7 +621,7 @@
         <mc:AlternateContent>
           <mc:Choice Requires="wps">
             <w:drawing>
-              <wp:anchor distT="0" distB="0" distL="114300" distR="114300" simplePos="0" relativeHeight="251663360" behindDoc="0" locked="0" layoutInCell="1" allowOverlap="1">
+              <wp:anchor distT="0" distB="0" distL="114300" distR="114300" simplePos="0" relativeHeight="251664384" behindDoc="0" locked="0" layoutInCell="1" allowOverlap="1">
                 <wp:simplePos x="0" y="0"/>
                 <wp:positionH relativeFrom="column">
                   <wp:posOffset>5287992</wp:posOffset>
@@ -687,7 +705,7 @@
           <w:noProof/>
         </w:rPr>
         <w:drawing>
-          <wp:anchor distT="0" distB="0" distL="114300" distR="114300" simplePos="0" relativeHeight="251658240" behindDoc="0" locked="0" layoutInCell="1" allowOverlap="1" wp14:anchorId="78862357" wp14:editId="4D06AA54">
+          <wp:anchor distT="0" distB="0" distL="114300" distR="114300" simplePos="0" relativeHeight="251652096" behindDoc="0" locked="0" layoutInCell="1" allowOverlap="1" wp14:anchorId="78862357" wp14:editId="4D06AA54">
             <wp:simplePos x="0" y="0"/>
             <wp:positionH relativeFrom="column">
               <wp:posOffset>19685</wp:posOffset>
@@ -751,7 +769,7 @@
           <w:noProof/>
         </w:rPr>
         <w:drawing>
-          <wp:anchor distT="0" distB="0" distL="114300" distR="114300" simplePos="0" relativeHeight="251658240" behindDoc="0" locked="0" layoutInCell="1" allowOverlap="1" wp14:anchorId="13C13DBF" wp14:editId="776A8B12">
+          <wp:anchor distT="0" distB="0" distL="114300" distR="114300" simplePos="0" relativeHeight="251653120" behindDoc="0" locked="0" layoutInCell="1" allowOverlap="1" wp14:anchorId="13C13DBF" wp14:editId="776A8B12">
             <wp:simplePos x="0" y="0"/>
             <wp:positionH relativeFrom="column">
               <wp:posOffset>4432300</wp:posOffset>
@@ -825,7 +843,7 @@
           <w:noProof/>
         </w:rPr>
         <w:drawing>
-          <wp:anchor distT="0" distB="0" distL="114300" distR="114300" simplePos="0" relativeHeight="251658240" behindDoc="0" locked="0" layoutInCell="1" allowOverlap="1" wp14:anchorId="298EC570" wp14:editId="6539237D">
+          <wp:anchor distT="0" distB="0" distL="114300" distR="114300" simplePos="0" relativeHeight="251654144" behindDoc="0" locked="0" layoutInCell="1" allowOverlap="1" wp14:anchorId="298EC570" wp14:editId="6539237D">
             <wp:simplePos x="0" y="0"/>
             <wp:positionH relativeFrom="column">
               <wp:posOffset>2277937</wp:posOffset>
@@ -925,7 +943,7 @@
         <mc:AlternateContent>
           <mc:Choice Requires="wps">
             <w:drawing>
-              <wp:anchor distT="0" distB="0" distL="114300" distR="114300" simplePos="0" relativeHeight="251664384" behindDoc="0" locked="0" layoutInCell="1" allowOverlap="1">
+              <wp:anchor distT="0" distB="0" distL="114300" distR="114300" simplePos="0" relativeHeight="251665408" behindDoc="0" locked="0" layoutInCell="1" allowOverlap="1">
                 <wp:simplePos x="0" y="0"/>
                 <wp:positionH relativeFrom="column">
                   <wp:posOffset>2130725</wp:posOffset>
@@ -1144,7 +1162,7 @@
           <w:noProof/>
         </w:rPr>
         <w:drawing>
-          <wp:anchor distT="0" distB="0" distL="114300" distR="114300" simplePos="0" relativeHeight="251658240" behindDoc="0" locked="0" layoutInCell="1" allowOverlap="1">
+          <wp:anchor distT="0" distB="0" distL="114300" distR="114300" simplePos="0" relativeHeight="251655168" behindDoc="0" locked="0" layoutInCell="1" allowOverlap="1">
             <wp:simplePos x="0" y="0"/>
             <wp:positionH relativeFrom="column">
               <wp:posOffset>5915025</wp:posOffset>
@@ -1244,7 +1262,7 @@
           <w:noProof/>
         </w:rPr>
         <w:drawing>
-          <wp:anchor distT="0" distB="0" distL="114300" distR="114300" simplePos="0" relativeHeight="251658240" behindDoc="0" locked="0" layoutInCell="1" allowOverlap="1">
+          <wp:anchor distT="0" distB="0" distL="114300" distR="114300" simplePos="0" relativeHeight="251656192" behindDoc="0" locked="0" layoutInCell="1" allowOverlap="1">
             <wp:simplePos x="0" y="0"/>
             <wp:positionH relativeFrom="column">
               <wp:posOffset>6334125</wp:posOffset>
@@ -1375,7 +1393,7 @@
           <w:noProof/>
         </w:rPr>
         <w:drawing>
-          <wp:anchor distT="0" distB="0" distL="114300" distR="114300" simplePos="0" relativeHeight="251658240" behindDoc="0" locked="0" layoutInCell="1" allowOverlap="1">
+          <wp:anchor distT="0" distB="0" distL="114300" distR="114300" simplePos="0" relativeHeight="251657216" behindDoc="0" locked="0" layoutInCell="1" allowOverlap="1">
             <wp:simplePos x="0" y="0"/>
             <wp:positionH relativeFrom="column">
               <wp:posOffset>5924550</wp:posOffset>
@@ -1553,8 +1571,6 @@
         <w:lastRenderedPageBreak/>
         <w:t>Gate for leopard</w:t>
       </w:r>
-      <w:bookmarkStart w:id="0" w:name="_GoBack"/>
-      <w:bookmarkEnd w:id="0"/>
     </w:p>
     <w:p>
       <w:pPr>
@@ -1567,7 +1583,7 @@
           <w:noProof/>
         </w:rPr>
         <w:drawing>
-          <wp:anchor distT="0" distB="0" distL="114300" distR="114300" simplePos="0" relativeHeight="251658240" behindDoc="0" locked="0" layoutInCell="1" allowOverlap="1">
+          <wp:anchor distT="0" distB="0" distL="114300" distR="114300" simplePos="0" relativeHeight="251659264" behindDoc="0" locked="0" layoutInCell="1" allowOverlap="1">
             <wp:simplePos x="0" y="0"/>
             <wp:positionH relativeFrom="column">
               <wp:posOffset>5915025</wp:posOffset>
@@ -1661,7 +1677,7 @@
           <w:noProof/>
         </w:rPr>
         <w:drawing>
-          <wp:anchor distT="0" distB="0" distL="114300" distR="114300" simplePos="0" relativeHeight="251658240" behindDoc="0" locked="0" layoutInCell="1" allowOverlap="1">
+          <wp:anchor distT="0" distB="0" distL="114300" distR="114300" simplePos="0" relativeHeight="251660288" behindDoc="0" locked="0" layoutInCell="1" allowOverlap="1">
             <wp:simplePos x="0" y="0"/>
             <wp:positionH relativeFrom="column">
               <wp:posOffset>6334125</wp:posOffset>
@@ -2153,39 +2169,12 @@
   </w:abstractNum>
   <w:num w:numId="1">
     <w:abstractNumId w:val="2"/>
-    <w:lvlOverride w:ilvl="0"/>
-    <w:lvlOverride w:ilvl="1"/>
-    <w:lvlOverride w:ilvl="2"/>
-    <w:lvlOverride w:ilvl="3"/>
-    <w:lvlOverride w:ilvl="4"/>
-    <w:lvlOverride w:ilvl="5"/>
-    <w:lvlOverride w:ilvl="6"/>
-    <w:lvlOverride w:ilvl="7"/>
-    <w:lvlOverride w:ilvl="8"/>
   </w:num>
   <w:num w:numId="2">
     <w:abstractNumId w:val="0"/>
-    <w:lvlOverride w:ilvl="0"/>
-    <w:lvlOverride w:ilvl="1"/>
-    <w:lvlOverride w:ilvl="2"/>
-    <w:lvlOverride w:ilvl="3"/>
-    <w:lvlOverride w:ilvl="4"/>
-    <w:lvlOverride w:ilvl="5"/>
-    <w:lvlOverride w:ilvl="6"/>
-    <w:lvlOverride w:ilvl="7"/>
-    <w:lvlOverride w:ilvl="8"/>
   </w:num>
   <w:num w:numId="3">
     <w:abstractNumId w:val="1"/>
-    <w:lvlOverride w:ilvl="0"/>
-    <w:lvlOverride w:ilvl="1"/>
-    <w:lvlOverride w:ilvl="2"/>
-    <w:lvlOverride w:ilvl="3"/>
-    <w:lvlOverride w:ilvl="4"/>
-    <w:lvlOverride w:ilvl="5"/>
-    <w:lvlOverride w:ilvl="6"/>
-    <w:lvlOverride w:ilvl="7"/>
-    <w:lvlOverride w:ilvl="8"/>
   </w:num>
 </w:numbering>
 </file>

</xml_diff>